<commit_message>
Added old project and created documentation
</commit_message>
<xml_diff>
--- a/hell-office-doc/Химич_Задание на диплом.docx
+++ b/hell-office-doc/Химич_Задание на диплом.docx
@@ -218,17 +218,8 @@
                 <w:sz w:val="28"/>
                 <w:szCs w:val="26"/>
               </w:rPr>
-              <w:t xml:space="preserve">Заведующий кафедрой </w:t>
-            </w:r>
-            <w:proofErr w:type="spellStart"/>
-            <w:r>
-              <w:rPr>
-                <w:sz w:val="28"/>
-                <w:szCs w:val="26"/>
-              </w:rPr>
-              <w:t>ВМиП</w:t>
-            </w:r>
-            <w:proofErr w:type="spellEnd"/>
+              <w:t>Заведующий кафедрой ВМиП</w:t>
+            </w:r>
           </w:p>
         </w:tc>
       </w:tr>
@@ -2024,23 +2015,7 @@
                 <w:sz w:val="28"/>
                 <w:szCs w:val="26"/>
               </w:rPr>
-              <w:t xml:space="preserve">– </w:t>
-            </w:r>
-            <w:proofErr w:type="spellStart"/>
-            <w:r>
-              <w:rPr>
-                <w:sz w:val="28"/>
-                <w:szCs w:val="26"/>
-              </w:rPr>
-              <w:t>нормоконтроль</w:t>
-            </w:r>
-            <w:proofErr w:type="spellEnd"/>
-            <w:r>
-              <w:rPr>
-                <w:sz w:val="28"/>
-                <w:szCs w:val="26"/>
-              </w:rPr>
-              <w:t>.</w:t>
+              <w:t>– нормоконтроль.</w:t>
             </w:r>
           </w:p>
         </w:tc>
@@ -2197,21 +2172,7 @@
               <w:rPr>
                 <w:szCs w:val="26"/>
               </w:rPr>
-              <w:t xml:space="preserve">1-я </w:t>
-            </w:r>
-            <w:proofErr w:type="spellStart"/>
-            <w:r>
-              <w:rPr>
-                <w:szCs w:val="26"/>
-              </w:rPr>
-              <w:t>опроцентовка</w:t>
-            </w:r>
-            <w:proofErr w:type="spellEnd"/>
-            <w:r>
-              <w:rPr>
-                <w:szCs w:val="26"/>
-              </w:rPr>
-              <w:t xml:space="preserve"> (разделы 1, </w:t>
+              <w:t xml:space="preserve">1-я опроцентовка (разделы 1, </w:t>
             </w:r>
             <w:r>
               <w:rPr>
@@ -2314,21 +2275,7 @@
               <w:rPr>
                 <w:szCs w:val="26"/>
               </w:rPr>
-              <w:t xml:space="preserve">2-я </w:t>
-            </w:r>
-            <w:proofErr w:type="spellStart"/>
-            <w:r>
-              <w:rPr>
-                <w:szCs w:val="26"/>
-              </w:rPr>
-              <w:t>опроцентовка</w:t>
-            </w:r>
-            <w:proofErr w:type="spellEnd"/>
-            <w:r>
-              <w:rPr>
-                <w:szCs w:val="26"/>
-              </w:rPr>
-              <w:t xml:space="preserve"> (разделы 3, 4, 5, 6)</w:t>
+              <w:t>2-я опроцентовка (разделы 3, 4, 5, 6)</w:t>
             </w:r>
             <w:r>
               <w:rPr>
@@ -2419,21 +2366,7 @@
               <w:rPr>
                 <w:szCs w:val="26"/>
               </w:rPr>
-              <w:t xml:space="preserve">3-я </w:t>
-            </w:r>
-            <w:proofErr w:type="spellStart"/>
-            <w:r>
-              <w:rPr>
-                <w:szCs w:val="26"/>
-              </w:rPr>
-              <w:t>опроцентовка</w:t>
-            </w:r>
-            <w:proofErr w:type="spellEnd"/>
-            <w:r>
-              <w:rPr>
-                <w:szCs w:val="26"/>
-              </w:rPr>
-              <w:t xml:space="preserve"> (разделы «Введение», «Заключение», «Список использованных источников», приложения, графический материал)</w:t>
+              <w:t>3-я опроцентовка (разделы «Введение», «Заключение», «Список использованных источников», приложения, графический материал)</w:t>
             </w:r>
             <w:r>
               <w:rPr>
@@ -2524,16 +2457,8 @@
               <w:rPr>
                 <w:szCs w:val="26"/>
               </w:rPr>
-              <w:t xml:space="preserve">Консультации по оформлению графического материала и пояснительной записки, </w:t>
-            </w:r>
-            <w:proofErr w:type="spellStart"/>
-            <w:r>
-              <w:rPr>
-                <w:szCs w:val="26"/>
-              </w:rPr>
-              <w:t>нормоконтроль</w:t>
-            </w:r>
-            <w:proofErr w:type="spellEnd"/>
+              <w:t>Консультации по оформлению графического материала и пояснительной записки, нормоконтроль</w:t>
+            </w:r>
           </w:p>
         </w:tc>
         <w:tc>
@@ -2611,21 +2536,7 @@
               <w:rPr>
                 <w:szCs w:val="26"/>
               </w:rPr>
-              <w:t xml:space="preserve">Итоговая проверка готовности дипломного проекта на заседании рабочей комиссии кафедры </w:t>
-            </w:r>
-            <w:proofErr w:type="spellStart"/>
-            <w:r>
-              <w:rPr>
-                <w:szCs w:val="26"/>
-              </w:rPr>
-              <w:t>ВМиП</w:t>
-            </w:r>
-            <w:proofErr w:type="spellEnd"/>
-            <w:r>
-              <w:rPr>
-                <w:szCs w:val="26"/>
-              </w:rPr>
-              <w:t xml:space="preserve"> и допуск к защите в ГЭК</w:t>
+              <w:t>Итоговая проверка готовности дипломного проекта на заседании рабочей комиссии кафедры ВМиП и допуск к защите в ГЭК</w:t>
             </w:r>
           </w:p>
         </w:tc>
@@ -2945,15 +2856,7 @@
           <w:sz w:val="28"/>
           <w:szCs w:val="26"/>
         </w:rPr>
-        <w:t xml:space="preserve">Срок сдачи законченного дипломного проекта </w:t>
-      </w:r>
-      <w:proofErr w:type="gramStart"/>
-      <w:r>
-        <w:rPr>
-          <w:sz w:val="28"/>
-          <w:szCs w:val="26"/>
-        </w:rPr>
-        <w:t>«</w:t>
+        <w:t>Срок сдачи законченного дипломного проекта «</w:t>
       </w:r>
       <w:r>
         <w:rPr>
@@ -2969,16 +2872,7 @@
           <w:szCs w:val="26"/>
           <w:u w:val="single"/>
         </w:rPr>
-        <w:t>01</w:t>
-      </w:r>
-      <w:proofErr w:type="gramEnd"/>
-      <w:r>
-        <w:rPr>
-          <w:sz w:val="28"/>
-          <w:szCs w:val="26"/>
-          <w:u w:val="single"/>
-        </w:rPr>
-        <w:t xml:space="preserve"> </w:t>
+        <w:t xml:space="preserve">01 </w:t>
       </w:r>
       <w:r>
         <w:rPr>
@@ -3189,7 +3083,35 @@
                 <w:sz w:val="28"/>
                 <w:szCs w:val="26"/>
               </w:rPr>
-              <w:t>В.В. Волк</w:t>
+              <w:t>С</w:t>
+            </w:r>
+            <w:r>
+              <w:rPr>
+                <w:sz w:val="28"/>
+                <w:szCs w:val="26"/>
+              </w:rPr>
+              <w:t>.</w:t>
+            </w:r>
+            <w:r>
+              <w:rPr>
+                <w:sz w:val="28"/>
+                <w:szCs w:val="26"/>
+              </w:rPr>
+              <w:t>Ю</w:t>
+            </w:r>
+            <w:r>
+              <w:rPr>
+                <w:sz w:val="28"/>
+                <w:szCs w:val="26"/>
+              </w:rPr>
+              <w:t xml:space="preserve">. </w:t>
+            </w:r>
+            <w:r>
+              <w:rPr>
+                <w:sz w:val="28"/>
+                <w:szCs w:val="26"/>
+              </w:rPr>
+              <w:t>Борейко</w:t>
             </w:r>
           </w:p>
         </w:tc>

</xml_diff>